<commit_message>
response to reviewers (FINAL)
</commit_message>
<xml_diff>
--- a/JBS-template/JBS-Response-to-Reviewers.docx
+++ b/JBS-template/JBS-Response-to-Reviewers.docx
@@ -143,13 +143,6 @@
     </w:p>
     <w:p>
       <w:pPr>
-        <w:pBdr>
-          <w:bottom w:val="single" w:sz="4" w:space="1" w:color="auto"/>
-        </w:pBdr>
-      </w:pPr>
-    </w:p>
-    <w:p>
-      <w:pPr>
         <w:pStyle w:val="PlainText"/>
         <w:rPr>
           <w:rFonts w:ascii="Times New Roman" w:hAnsi="Times New Roman"/>
@@ -239,6 +232,9 @@
       </w:pPr>
     </w:p>
     <w:p>
+      <w:pPr>
+        <w:spacing w:line="360" w:lineRule="auto"/>
+      </w:pPr>
       <w:r>
         <w:rPr>
           <w:b/>
@@ -252,21 +248,12 @@
         <w:t xml:space="preserve"> </w:t>
       </w:r>
       <w:r>
-        <w:rPr>
-          <w:bCs/>
-        </w:rPr>
         <w:t>The authors added</w:t>
       </w:r>
       <w:r>
-        <w:rPr>
-          <w:bCs/>
-        </w:rPr>
         <w:t xml:space="preserve"> the paragraph below to the introduction to describe how external evidence is incorporated through the prior distributions used for analysis. Based on our framework,</w:t>
       </w:r>
       <w:r>
-        <w:rPr>
-          <w:bCs/>
-        </w:rPr>
         <w:t xml:space="preserve"> </w:t>
       </w:r>
       <m:oMath>
@@ -275,7 +262,6 @@
             <m:ctrlPr>
               <w:rPr>
                 <w:rFonts w:ascii="Cambria Math" w:hAnsi="Cambria Math"/>
-                <w:bCs/>
                 <w:i/>
               </w:rPr>
             </m:ctrlPr>
@@ -299,6 +285,9 @@
         </m:sSub>
       </m:oMath>
       <w:r>
+        <w:t xml:space="preserve"> </w:t>
+      </w:r>
+      <w:r>
         <w:t xml:space="preserve">is set according to external evidence, the enthusiastic monitoring prior represents external evidence about the treatment effect, and the mixing proportion </w:t>
       </w:r>
       <m:oMath>
@@ -321,7 +310,6 @@
             <m:ctrlPr>
               <w:rPr>
                 <w:rFonts w:ascii="Cambria Math" w:hAnsi="Cambria Math"/>
-                <w:bCs/>
                 <w:i/>
               </w:rPr>
             </m:ctrlPr>
@@ -353,17 +341,6 @@
       <w:r>
         <w:t>represents a null treatment effect that is not informed by external evidence.</w:t>
       </w:r>
-    </w:p>
-    <w:p/>
-    <w:p>
-      <w:pPr>
-        <w:pBdr>
-          <w:bottom w:val="single" w:sz="4" w:space="1" w:color="auto"/>
-        </w:pBdr>
-        <w:rPr>
-          <w:bCs/>
-        </w:rPr>
-      </w:pPr>
     </w:p>
     <w:p>
       <w:pPr>
@@ -419,24 +396,6 @@
     </w:p>
     <w:p>
       <w:pPr>
-        <w:pBdr>
-          <w:bottom w:val="single" w:sz="4" w:space="1" w:color="auto"/>
-        </w:pBdr>
-        <w:spacing w:before="120"/>
-        <w:rPr>
-          <w:bCs/>
-        </w:rPr>
-      </w:pPr>
-    </w:p>
-    <w:p>
-      <w:pPr>
-        <w:pBdr>
-          <w:bottom w:val="single" w:sz="4" w:space="1" w:color="auto"/>
-        </w:pBdr>
-      </w:pPr>
-    </w:p>
-    <w:p>
-      <w:pPr>
         <w:pStyle w:val="PlainText"/>
         <w:rPr>
           <w:rFonts w:ascii="Times New Roman" w:hAnsi="Times New Roman"/>
@@ -546,6 +505,7 @@
         <w:pBdr>
           <w:bottom w:val="single" w:sz="4" w:space="1" w:color="auto"/>
         </w:pBdr>
+        <w:spacing w:line="360" w:lineRule="auto"/>
         <w:rPr>
           <w:bCs/>
         </w:rPr>
@@ -634,7 +594,31 @@
         <w:rPr>
           <w:bCs/>
         </w:rPr>
-        <w:t xml:space="preserve">, and was generally defined with </w:t>
+        <w:t xml:space="preserve"> “</w:t>
+      </w:r>
+      <w:r>
+        <w:rPr>
+          <w:bCs/>
+        </w:rPr>
+        <w:t>Maximum Sample Size and Formal Stopping Criteria</w:t>
+      </w:r>
+      <w:r>
+        <w:rPr>
+          <w:bCs/>
+        </w:rPr>
+        <w:t>,</w:t>
+      </w:r>
+      <w:r>
+        <w:rPr>
+          <w:bCs/>
+        </w:rPr>
+        <w:t>”</w:t>
+      </w:r>
+      <w:r>
+        <w:rPr>
+          <w:bCs/>
+        </w:rPr>
+        <w:t xml:space="preserve"> and was generally defined with </w:t>
       </w:r>
       <w:r>
         <w:rPr>
@@ -648,6 +632,7 @@
         <w:pBdr>
           <w:bottom w:val="single" w:sz="4" w:space="1" w:color="auto"/>
         </w:pBdr>
+        <w:spacing w:line="360" w:lineRule="auto"/>
         <w:rPr>
           <w:bCs/>
         </w:rPr>
@@ -698,6 +683,7 @@
         <w:pBdr>
           <w:bottom w:val="single" w:sz="4" w:space="1" w:color="auto"/>
         </w:pBdr>
+        <w:spacing w:line="360" w:lineRule="auto"/>
         <w:rPr>
           <w:bCs/>
         </w:rPr>
@@ -712,7 +698,31 @@
         <w:rPr>
           <w:bCs/>
         </w:rPr>
-        <w:t>he following sentence was added to Section 2.2.3 to show what calculation uses the adaptive monitoring prior:</w:t>
+        <w:t>he following sentence was added to Section 2.2.3</w:t>
+      </w:r>
+      <w:r>
+        <w:rPr>
+          <w:bCs/>
+        </w:rPr>
+        <w:t xml:space="preserve"> “</w:t>
+      </w:r>
+      <w:r>
+        <w:rPr>
+          <w:bCs/>
+        </w:rPr>
+        <w:t>Incorporating Prior Information in the Monitoring Priors</w:t>
+      </w:r>
+      <w:r>
+        <w:rPr>
+          <w:bCs/>
+        </w:rPr>
+        <w:t>”</w:t>
+      </w:r>
+      <w:r>
+        <w:rPr>
+          <w:bCs/>
+        </w:rPr>
+        <w:t xml:space="preserve"> to show what calculation uses the adaptive monitoring prior:</w:t>
       </w:r>
     </w:p>
     <w:p>
@@ -720,6 +730,7 @@
         <w:pBdr>
           <w:bottom w:val="single" w:sz="4" w:space="1" w:color="auto"/>
         </w:pBdr>
+        <w:spacing w:line="360" w:lineRule="auto"/>
         <w:rPr>
           <w:bCs/>
         </w:rPr>
@@ -771,6 +782,7 @@
         <w:pBdr>
           <w:bottom w:val="single" w:sz="4" w:space="1" w:color="auto"/>
         </w:pBdr>
+        <w:spacing w:line="360" w:lineRule="auto"/>
         <w:rPr>
           <w:bCs/>
         </w:rPr>
@@ -878,13 +890,6 @@
     </w:p>
     <w:p>
       <w:pPr>
-        <w:pBdr>
-          <w:bottom w:val="single" w:sz="4" w:space="1" w:color="auto"/>
-        </w:pBdr>
-      </w:pPr>
-    </w:p>
-    <w:p>
-      <w:pPr>
         <w:pStyle w:val="PlainText"/>
         <w:rPr>
           <w:rFonts w:ascii="Times New Roman" w:hAnsi="Times New Roman"/>
@@ -1049,93 +1054,313 @@
         <w:pBdr>
           <w:bottom w:val="single" w:sz="4" w:space="1" w:color="auto"/>
         </w:pBdr>
-        <w:rPr>
-          <w:bCs/>
-        </w:rPr>
-      </w:pPr>
-      <w:r>
-        <w:rPr>
-          <w:bCs/>
-        </w:rPr>
-        <w:t xml:space="preserve">This comment, in addition to Reviewer </w:t>
-      </w:r>
-      <w:r>
-        <w:rPr>
-          <w:bCs/>
-        </w:rPr>
-        <w:t>#</w:t>
-      </w:r>
-      <w:r>
-        <w:rPr>
-          <w:bCs/>
-        </w:rPr>
-        <w:t xml:space="preserve">2 </w:t>
-      </w:r>
-      <w:r>
-        <w:rPr>
-          <w:bCs/>
-        </w:rPr>
-        <w:t>[</w:t>
-      </w:r>
-      <w:r>
-        <w:rPr>
-          <w:bCs/>
-        </w:rPr>
-        <w:t>Comments 3</w:t>
-      </w:r>
-      <w:r>
-        <w:rPr>
-          <w:bCs/>
-        </w:rPr>
-        <w:t>]</w:t>
-      </w:r>
-      <w:r>
-        <w:rPr>
-          <w:bCs/>
-        </w:rPr>
-        <w:t xml:space="preserve"> led to the creation of </w:t>
-      </w:r>
-      <w:r>
-        <w:rPr>
-          <w:bCs/>
-        </w:rPr>
-        <w:t>Appendix C “Step-by-Step Implementation Guide” to address</w:t>
-      </w:r>
-      <w:r>
-        <w:rPr>
-          <w:bCs/>
-        </w:rPr>
-        <w:t xml:space="preserve"> how exactly the formulas used in the Methods section can be applied in a trial. </w:t>
-      </w:r>
+        <w:spacing w:line="360" w:lineRule="auto"/>
+        <w:rPr>
+          <w:bCs/>
+        </w:rPr>
+      </w:pPr>
     </w:p>
     <w:p>
       <w:pPr>
         <w:pBdr>
           <w:bottom w:val="single" w:sz="4" w:space="1" w:color="auto"/>
         </w:pBdr>
-        <w:rPr>
-          <w:bCs/>
-        </w:rPr>
-      </w:pPr>
+        <w:spacing w:line="360" w:lineRule="auto"/>
+        <w:rPr>
+          <w:bCs/>
+        </w:rPr>
+      </w:pPr>
+      <w:r>
+        <w:rPr>
+          <w:bCs/>
+        </w:rPr>
+        <w:t>Yes, as</w:t>
+      </w:r>
+      <w:r>
+        <w:rPr>
+          <w:bCs/>
+        </w:rPr>
+        <w:t xml:space="preserve"> originally formulated, the adaptive monitoring prior uses </w:t>
+      </w:r>
+      <w:r>
+        <w:rPr>
+          <w:bCs/>
+          <w:i/>
+          <w:iCs/>
+        </w:rPr>
+        <w:t>D</w:t>
+      </w:r>
+      <w:r>
+        <w:rPr>
+          <w:bCs/>
+          <w:i/>
+          <w:iCs/>
+          <w:vertAlign w:val="subscript"/>
+        </w:rPr>
+        <w:t>obs</w:t>
+      </w:r>
+      <w:r>
+        <w:rPr>
+          <w:bCs/>
+        </w:rPr>
+        <w:t xml:space="preserve"> twice at point for the ongoing trial: in computing the mixing weight </w:t>
+      </w:r>
+      <m:oMath>
+        <m:r>
+          <w:rPr>
+            <w:rFonts w:ascii="Cambria Math" w:hAnsi="Cambria Math"/>
+          </w:rPr>
+          <m:t>ω</m:t>
+        </m:r>
+      </m:oMath>
+      <w:r>
+        <w:rPr>
+          <w:bCs/>
+        </w:rPr>
+        <w:t xml:space="preserve"> given to the enthusiastic prior component </w:t>
+      </w:r>
+      <w:r>
+        <w:rPr>
+          <w:bCs/>
+        </w:rPr>
+        <w:t>Equation (4)</w:t>
+      </w:r>
+      <w:r>
+        <w:rPr>
+          <w:bCs/>
+        </w:rPr>
+        <w:t xml:space="preserve">, and in the assessment of the stopping criteria </w:t>
+      </w:r>
+      <w:r>
+        <w:rPr>
+          <w:bCs/>
+        </w:rPr>
+        <w:t xml:space="preserve">Equation (5). Note that the new Equation (3) introduced in response to </w:t>
+      </w:r>
+      <w:r>
+        <w:rPr>
+          <w:bCs/>
+        </w:rPr>
+        <w:t xml:space="preserve">Reviewer #1 </w:t>
+      </w:r>
+      <w:r>
+        <w:rPr>
+          <w:bCs/>
+        </w:rPr>
+        <w:t>[Comment 2] has shifted the original equation numbers one number higher.</w:t>
+      </w:r>
+      <w:r>
+        <w:rPr>
+          <w:bCs/>
+        </w:rPr>
+        <w:t xml:space="preserve"> </w:t>
+      </w:r>
     </w:p>
     <w:p>
       <w:pPr>
         <w:pBdr>
           <w:bottom w:val="single" w:sz="4" w:space="1" w:color="auto"/>
         </w:pBdr>
-        <w:rPr>
-          <w:bCs/>
-        </w:rPr>
-      </w:pPr>
-      <w:r>
-        <w:rPr>
-          <w:bCs/>
-        </w:rPr>
+        <w:spacing w:line="360" w:lineRule="auto"/>
+        <w:ind w:firstLine="720"/>
+        <w:rPr>
+          <w:bCs/>
+        </w:rPr>
+      </w:pPr>
+      <w:r>
+        <w:rPr>
+          <w:bCs/>
+        </w:rPr>
+        <w:t xml:space="preserve">The authors appreciated the chance to clarify the use of </w:t>
+      </w:r>
+      <w:r>
+        <w:rPr>
+          <w:bCs/>
+          <w:i/>
+          <w:iCs/>
+        </w:rPr>
+        <w:t>D</w:t>
+      </w:r>
+      <w:r>
+        <w:rPr>
+          <w:bCs/>
+          <w:i/>
+          <w:iCs/>
+          <w:vertAlign w:val="subscript"/>
+        </w:rPr>
+        <w:t>obs</w:t>
+      </w:r>
+      <w:r>
+        <w:rPr>
+          <w:bCs/>
+          <w:i/>
+          <w:iCs/>
+        </w:rPr>
+        <w:t xml:space="preserve"> </w:t>
+      </w:r>
+      <w:r>
+        <w:rPr>
+          <w:bCs/>
+        </w:rPr>
+        <w:t xml:space="preserve">and </w:t>
+      </w:r>
+      <w:r>
+        <w:rPr>
+          <w:bCs/>
+          <w:i/>
+          <w:iCs/>
+        </w:rPr>
+        <w:t>D</w:t>
+      </w:r>
+      <w:r>
+        <w:rPr>
+          <w:bCs/>
+        </w:rPr>
+        <w:t xml:space="preserve">, and it was correctly pointed out that </w:t>
+      </w:r>
+      <w:proofErr w:type="gramStart"/>
+      <w:r>
+        <w:rPr>
+          <w:bCs/>
+          <w:i/>
+          <w:iCs/>
+        </w:rPr>
+        <w:t>D</w:t>
+      </w:r>
+      <w:r>
+        <w:rPr>
+          <w:bCs/>
+          <w:i/>
+          <w:iCs/>
+          <w:vertAlign w:val="subscript"/>
+        </w:rPr>
+        <w:t>obs</w:t>
+      </w:r>
+      <w:proofErr w:type="gramEnd"/>
+      <w:r>
+        <w:rPr>
+          <w:bCs/>
+          <w:i/>
+          <w:iCs/>
+        </w:rPr>
+        <w:t xml:space="preserve"> </w:t>
+      </w:r>
+      <w:r>
+        <w:rPr>
+          <w:bCs/>
+        </w:rPr>
+        <w:t xml:space="preserve">would be equivalent to </w:t>
+      </w:r>
+      <w:r>
+        <w:rPr>
+          <w:bCs/>
+          <w:i/>
+          <w:iCs/>
+        </w:rPr>
+        <w:t xml:space="preserve">D </w:t>
+      </w:r>
+      <w:r>
+        <w:rPr>
+          <w:bCs/>
+        </w:rPr>
+        <w:t xml:space="preserve">in that instance. This presented an opportunity to rectify the ambiguous use of notation throughout the entire manuscript. The term </w:t>
+      </w:r>
+      <w:r>
+        <w:rPr>
+          <w:bCs/>
+          <w:i/>
+          <w:iCs/>
+        </w:rPr>
+        <w:t>D</w:t>
+      </w:r>
+      <w:r>
+        <w:rPr>
+          <w:bCs/>
+          <w:i/>
+          <w:iCs/>
+          <w:vertAlign w:val="subscript"/>
+        </w:rPr>
+        <w:t xml:space="preserve">obs </w:t>
+      </w:r>
+      <w:r>
+        <w:rPr>
+          <w:bCs/>
+        </w:rPr>
+        <w:t xml:space="preserve">was dropped completely; instead, </w:t>
+      </w:r>
+      <w:r>
+        <w:rPr>
+          <w:bCs/>
+          <w:i/>
+          <w:iCs/>
+        </w:rPr>
+        <w:t>D</w:t>
+      </w:r>
+      <w:r>
+        <w:rPr>
+          <w:bCs/>
+        </w:rPr>
+        <w:t xml:space="preserve"> always refers to observed data and the term </w:t>
+      </w:r>
+      <w:proofErr w:type="spellStart"/>
+      <w:r>
+        <w:rPr>
+          <w:bCs/>
+          <w:i/>
+          <w:iCs/>
+        </w:rPr>
+        <w:t>D</w:t>
+      </w:r>
+      <w:r>
+        <w:rPr>
+          <w:bCs/>
+          <w:i/>
+          <w:iCs/>
+          <w:vertAlign w:val="subscript"/>
+        </w:rPr>
+        <w:t>rep</w:t>
+      </w:r>
+      <w:proofErr w:type="spellEnd"/>
+      <w:r>
+        <w:rPr>
+          <w:bCs/>
+          <w:vertAlign w:val="subscript"/>
+        </w:rPr>
+        <w:t xml:space="preserve"> </w:t>
+      </w:r>
+      <w:r>
+        <w:rPr>
+          <w:bCs/>
+        </w:rPr>
+        <w:t>refers to hypothetical data used in the expression for the predictive distribution and Box’s p-value.</w:t>
+      </w:r>
+      <w:r>
+        <w:rPr>
+          <w:bCs/>
+        </w:rPr>
+        <w:t xml:space="preserve"> The revised Equations (5) and (6) are below:</w:t>
+      </w:r>
+    </w:p>
+    <w:p>
+      <w:pPr>
+        <w:pBdr>
+          <w:bottom w:val="single" w:sz="4" w:space="1" w:color="auto"/>
+        </w:pBdr>
+        <w:spacing w:line="360" w:lineRule="auto"/>
+        <w:rPr>
+          <w:bCs/>
+        </w:rPr>
+      </w:pPr>
+      <w:r>
+        <w:rPr>
+          <w:bCs/>
+        </w:rPr>
+        <w:lastRenderedPageBreak/>
         <w:drawing>
-          <wp:inline distT="0" distB="0" distL="0" distR="0" wp14:anchorId="073F7961" wp14:editId="79A086DD">
-            <wp:extent cx="5943600" cy="1570990"/>
-            <wp:effectExtent l="0" t="0" r="0" b="3810"/>
-            <wp:docPr id="48" name="Picture 48"/>
+          <wp:inline distT="0" distB="0" distL="0" distR="0" wp14:anchorId="54EB9C95" wp14:editId="6DE2EBF3">
+            <wp:extent cx="5943600" cy="2618740"/>
+            <wp:effectExtent l="0" t="0" r="0" b="0"/>
+            <wp:docPr id="50" name="Picture 50"/>
             <wp:cNvGraphicFramePr>
               <a:graphicFrameLocks xmlns:a="http://schemas.openxmlformats.org/drawingml/2006/main" noChangeAspect="1"/>
             </wp:cNvGraphicFramePr>
@@ -1155,7 +1380,7 @@
                   <pic:spPr>
                     <a:xfrm>
                       <a:off x="0" y="0"/>
-                      <a:ext cx="5943600" cy="1570990"/>
+                      <a:ext cx="5943600" cy="2618740"/>
                     </a:xfrm>
                     <a:prstGeom prst="rect">
                       <a:avLst/>
@@ -1167,105 +1392,56 @@
           </wp:inline>
         </w:drawing>
       </w:r>
+      <w:r>
+        <w:rPr>
+          <w:bCs/>
+        </w:rPr>
+        <w:t xml:space="preserve"> </w:t>
+      </w:r>
     </w:p>
     <w:p>
       <w:pPr>
         <w:pBdr>
           <w:bottom w:val="single" w:sz="4" w:space="1" w:color="auto"/>
         </w:pBdr>
-        <w:rPr>
-          <w:bCs/>
-        </w:rPr>
-      </w:pPr>
+        <w:spacing w:line="360" w:lineRule="auto"/>
+        <w:ind w:firstLine="720"/>
+        <w:rPr>
+          <w:bCs/>
+        </w:rPr>
+      </w:pPr>
+      <w:r>
+        <w:rPr>
+          <w:bCs/>
+        </w:rPr>
+        <w:t xml:space="preserve">This comment, in addition to Reviewer #2 [Comments 3] led to the creation of Appendix C “Step-by-Step Implementation Guide” to address how exactly the formulas used can be applied in a trial. </w:t>
+      </w:r>
+      <w:r>
+        <w:rPr>
+          <w:bCs/>
+        </w:rPr>
+        <w:t>This includes references to how these equations are utilized in a trial:</w:t>
+      </w:r>
     </w:p>
     <w:p>
       <w:pPr>
         <w:pBdr>
           <w:bottom w:val="single" w:sz="4" w:space="1" w:color="auto"/>
         </w:pBdr>
-        <w:rPr>
-          <w:bCs/>
-        </w:rPr>
-      </w:pPr>
-      <w:r>
-        <w:rPr>
-          <w:bCs/>
-        </w:rPr>
-        <w:t xml:space="preserve">As originally formulated, the adaptive monitoring prior uses </w:t>
-      </w:r>
-      <w:r>
-        <w:rPr>
-          <w:bCs/>
-          <w:i/>
-          <w:iCs/>
-        </w:rPr>
-        <w:t>D</w:t>
-      </w:r>
-      <w:r>
-        <w:rPr>
-          <w:bCs/>
-          <w:i/>
-          <w:iCs/>
-          <w:vertAlign w:val="subscript"/>
-        </w:rPr>
-        <w:t>obs</w:t>
-      </w:r>
-      <w:r>
-        <w:rPr>
-          <w:bCs/>
-        </w:rPr>
-        <w:t xml:space="preserve"> twice at point for the ongoing trial: in computing the mixing weight </w:t>
-      </w:r>
-      <m:oMath>
-        <m:r>
-          <w:rPr>
-            <w:rFonts w:ascii="Cambria Math" w:hAnsi="Cambria Math"/>
-          </w:rPr>
-          <m:t>ω</m:t>
-        </m:r>
-      </m:oMath>
-      <w:r>
-        <w:rPr>
-          <w:bCs/>
-        </w:rPr>
-        <w:t xml:space="preserve"> </w:t>
-      </w:r>
-      <w:r>
-        <w:rPr>
-          <w:bCs/>
-        </w:rPr>
-        <w:t xml:space="preserve">given to the enthusiastic prior component (EQ 6), and in the assessment of the stopping criteria (EQ3). </w:t>
-      </w:r>
-    </w:p>
-    <w:p>
-      <w:pPr>
-        <w:pBdr>
-          <w:bottom w:val="single" w:sz="4" w:space="1" w:color="auto"/>
-        </w:pBdr>
-        <w:rPr>
-          <w:bCs/>
-        </w:rPr>
-      </w:pPr>
-    </w:p>
-    <w:p>
-      <w:pPr>
-        <w:pBdr>
-          <w:bottom w:val="single" w:sz="4" w:space="1" w:color="auto"/>
-        </w:pBdr>
-        <w:rPr>
-          <w:bCs/>
-        </w:rPr>
-      </w:pPr>
-      <w:r>
-        <w:rPr>
-          <w:bCs/>
-        </w:rPr>
-        <w:lastRenderedPageBreak/>
+        <w:spacing w:line="360" w:lineRule="auto"/>
+        <w:rPr>
+          <w:bCs/>
+        </w:rPr>
+      </w:pPr>
+      <w:r>
+        <w:rPr>
+          <w:bCs/>
+        </w:rPr>
         <w:drawing>
-          <wp:inline distT="0" distB="0" distL="0" distR="0" wp14:anchorId="6D1B5ECD" wp14:editId="4E10BFCE">
-            <wp:extent cx="5943600" cy="2618740"/>
-            <wp:effectExtent l="0" t="0" r="0" b="0"/>
-            <wp:docPr id="50" name="Picture 50"/>
+          <wp:inline distT="0" distB="0" distL="0" distR="0" wp14:anchorId="073F7961" wp14:editId="79A086DD">
+            <wp:extent cx="5943600" cy="1570990"/>
+            <wp:effectExtent l="0" t="0" r="0" b="3810"/>
+            <wp:docPr id="48" name="Picture 48"/>
             <wp:cNvGraphicFramePr>
               <a:graphicFrameLocks xmlns:a="http://schemas.openxmlformats.org/drawingml/2006/main" noChangeAspect="1"/>
             </wp:cNvGraphicFramePr>
@@ -1285,7 +1461,7 @@
                   <pic:spPr>
                     <a:xfrm>
                       <a:off x="0" y="0"/>
-                      <a:ext cx="5943600" cy="2618740"/>
+                      <a:ext cx="5943600" cy="1570990"/>
                     </a:xfrm>
                     <a:prstGeom prst="rect">
                       <a:avLst/>
@@ -1297,244 +1473,6 @@
           </wp:inline>
         </w:drawing>
       </w:r>
-      <w:r>
-        <w:rPr>
-          <w:bCs/>
-        </w:rPr>
-        <w:t xml:space="preserve"> </w:t>
-      </w:r>
-      <w:r>
-        <w:rPr>
-          <w:bCs/>
-        </w:rPr>
-        <w:t>The authors appreciated the chance to clarify the use of</w:t>
-      </w:r>
-      <w:r>
-        <w:rPr>
-          <w:bCs/>
-        </w:rPr>
-        <w:t xml:space="preserve"> </w:t>
-      </w:r>
-      <w:r>
-        <w:rPr>
-          <w:bCs/>
-          <w:i/>
-          <w:iCs/>
-        </w:rPr>
-        <w:t>D</w:t>
-      </w:r>
-      <w:r>
-        <w:rPr>
-          <w:bCs/>
-          <w:i/>
-          <w:iCs/>
-          <w:vertAlign w:val="subscript"/>
-        </w:rPr>
-        <w:t>obs</w:t>
-      </w:r>
-      <w:r>
-        <w:rPr>
-          <w:bCs/>
-          <w:i/>
-          <w:iCs/>
-        </w:rPr>
-        <w:t xml:space="preserve"> </w:t>
-      </w:r>
-      <w:r>
-        <w:rPr>
-          <w:bCs/>
-        </w:rPr>
-        <w:t xml:space="preserve">and </w:t>
-      </w:r>
-      <w:r>
-        <w:rPr>
-          <w:bCs/>
-          <w:i/>
-          <w:iCs/>
-        </w:rPr>
-        <w:t>D</w:t>
-      </w:r>
-      <w:r>
-        <w:rPr>
-          <w:bCs/>
-        </w:rPr>
-        <w:t xml:space="preserve">, and it was correctly pointed out that </w:t>
-      </w:r>
-      <w:proofErr w:type="gramStart"/>
-      <w:r>
-        <w:rPr>
-          <w:bCs/>
-          <w:i/>
-          <w:iCs/>
-        </w:rPr>
-        <w:t>D</w:t>
-      </w:r>
-      <w:r>
-        <w:rPr>
-          <w:bCs/>
-          <w:i/>
-          <w:iCs/>
-          <w:vertAlign w:val="subscript"/>
-        </w:rPr>
-        <w:t>obs</w:t>
-      </w:r>
-      <w:proofErr w:type="gramEnd"/>
-      <w:r>
-        <w:rPr>
-          <w:bCs/>
-          <w:i/>
-          <w:iCs/>
-        </w:rPr>
-        <w:t xml:space="preserve"> </w:t>
-      </w:r>
-      <w:r>
-        <w:rPr>
-          <w:bCs/>
-        </w:rPr>
-        <w:t xml:space="preserve">would be equivalent to </w:t>
-      </w:r>
-      <w:r>
-        <w:rPr>
-          <w:bCs/>
-          <w:i/>
-          <w:iCs/>
-        </w:rPr>
-        <w:t xml:space="preserve">D </w:t>
-      </w:r>
-      <w:r>
-        <w:rPr>
-          <w:bCs/>
-        </w:rPr>
-        <w:t xml:space="preserve">in that instance. </w:t>
-      </w:r>
-      <w:r>
-        <w:rPr>
-          <w:bCs/>
-        </w:rPr>
-        <w:t>This presented an opportunity to</w:t>
-      </w:r>
-      <w:r>
-        <w:rPr>
-          <w:bCs/>
-        </w:rPr>
-        <w:t xml:space="preserve"> rectify the ambiguous use of notation</w:t>
-      </w:r>
-      <w:r>
-        <w:rPr>
-          <w:bCs/>
-        </w:rPr>
-        <w:t xml:space="preserve"> throughout the entire manuscript. Th</w:t>
-      </w:r>
-      <w:r>
-        <w:rPr>
-          <w:bCs/>
-        </w:rPr>
-        <w:t xml:space="preserve">e term </w:t>
-      </w:r>
-      <w:r>
-        <w:rPr>
-          <w:bCs/>
-          <w:i/>
-          <w:iCs/>
-        </w:rPr>
-        <w:t>D</w:t>
-      </w:r>
-      <w:r>
-        <w:rPr>
-          <w:bCs/>
-          <w:i/>
-          <w:iCs/>
-          <w:vertAlign w:val="subscript"/>
-        </w:rPr>
-        <w:t>obs</w:t>
-      </w:r>
-      <w:r>
-        <w:rPr>
-          <w:bCs/>
-          <w:i/>
-          <w:iCs/>
-          <w:vertAlign w:val="subscript"/>
-        </w:rPr>
-        <w:t xml:space="preserve"> </w:t>
-      </w:r>
-      <w:r>
-        <w:rPr>
-          <w:bCs/>
-        </w:rPr>
-        <w:t xml:space="preserve">was dropped completely; </w:t>
-      </w:r>
-      <w:r>
-        <w:rPr>
-          <w:bCs/>
-        </w:rPr>
-        <w:t>instead,</w:t>
-      </w:r>
-      <w:r>
-        <w:rPr>
-          <w:bCs/>
-        </w:rPr>
-        <w:t xml:space="preserve"> </w:t>
-      </w:r>
-      <w:r>
-        <w:rPr>
-          <w:bCs/>
-          <w:i/>
-          <w:iCs/>
-        </w:rPr>
-        <w:t>D</w:t>
-      </w:r>
-      <w:r>
-        <w:rPr>
-          <w:bCs/>
-        </w:rPr>
-        <w:t xml:space="preserve"> always refers to observed data and the term </w:t>
-      </w:r>
-      <w:r>
-        <w:rPr>
-          <w:bCs/>
-          <w:i/>
-          <w:iCs/>
-        </w:rPr>
-        <w:t>D</w:t>
-      </w:r>
-      <w:r>
-        <w:rPr>
-          <w:bCs/>
-          <w:i/>
-          <w:iCs/>
-          <w:vertAlign w:val="subscript"/>
-        </w:rPr>
-        <w:t>rep</w:t>
-      </w:r>
-      <w:r>
-        <w:rPr>
-          <w:bCs/>
-          <w:vertAlign w:val="subscript"/>
-        </w:rPr>
-        <w:t xml:space="preserve"> </w:t>
-      </w:r>
-      <w:r>
-        <w:rPr>
-          <w:bCs/>
-        </w:rPr>
-        <w:t>refers to hypothetical data used in the expression for the predictive distribution and Box’s p-value</w:t>
-      </w:r>
-      <w:r>
-        <w:rPr>
-          <w:bCs/>
-        </w:rPr>
-        <w:t>.</w:t>
-      </w:r>
-    </w:p>
-    <w:p>
-      <w:pPr>
-        <w:pBdr>
-          <w:bottom w:val="single" w:sz="4" w:space="1" w:color="auto"/>
-        </w:pBdr>
-        <w:rPr>
-          <w:bCs/>
-        </w:rPr>
-      </w:pPr>
     </w:p>
     <w:p>
       <w:pPr>
@@ -1646,6 +1584,7 @@
     <w:p>
       <w:pPr>
         <w:pStyle w:val="PlainText"/>
+        <w:spacing w:line="360" w:lineRule="auto"/>
         <w:rPr>
           <w:rFonts w:ascii="Times New Roman" w:hAnsi="Times New Roman"/>
           <w:color w:val="000000"/>
@@ -1738,11 +1677,48 @@
           <w:szCs w:val="24"/>
         </w:rPr>
       </w:pPr>
-      <w:r>
-        <w:rPr>
-          <w:rFonts w:ascii="Times New Roman" w:hAnsi="Times New Roman"/>
-          <w:szCs w:val="24"/>
-        </w:rPr>
+    </w:p>
+    <w:p>
+      <w:pPr>
+        <w:pStyle w:val="PlainText"/>
+        <w:rPr>
+          <w:rFonts w:ascii="Times New Roman" w:hAnsi="Times New Roman"/>
+          <w:szCs w:val="24"/>
+        </w:rPr>
+      </w:pPr>
+    </w:p>
+    <w:p>
+      <w:pPr>
+        <w:pStyle w:val="PlainText"/>
+        <w:rPr>
+          <w:rFonts w:ascii="Times New Roman" w:hAnsi="Times New Roman"/>
+          <w:szCs w:val="24"/>
+        </w:rPr>
+      </w:pPr>
+    </w:p>
+    <w:p>
+      <w:pPr>
+        <w:pStyle w:val="PlainText"/>
+        <w:rPr>
+          <w:rFonts w:ascii="Times New Roman" w:hAnsi="Times New Roman"/>
+          <w:szCs w:val="24"/>
+        </w:rPr>
+      </w:pPr>
+    </w:p>
+    <w:p>
+      <w:pPr>
+        <w:pStyle w:val="PlainText"/>
+        <w:rPr>
+          <w:rFonts w:ascii="Times New Roman" w:hAnsi="Times New Roman"/>
+          <w:szCs w:val="24"/>
+        </w:rPr>
+      </w:pPr>
+      <w:r>
+        <w:rPr>
+          <w:rFonts w:ascii="Times New Roman" w:hAnsi="Times New Roman"/>
+          <w:szCs w:val="24"/>
+        </w:rPr>
+        <w:lastRenderedPageBreak/>
         <w:t xml:space="preserve">*Reviewer </w:t>
       </w:r>
       <w:r>
@@ -1799,8 +1775,16 @@
       <w:pPr>
         <w:pStyle w:val="NormalWeb"/>
         <w:spacing w:before="0" w:beforeAutospacing="0" w:after="0" w:afterAutospacing="0"/>
-      </w:pPr>
-      <w:r>
+        <w:rPr>
+          <w:i/>
+          <w:iCs/>
+        </w:rPr>
+      </w:pPr>
+      <w:r>
+        <w:rPr>
+          <w:i/>
+          <w:iCs/>
+        </w:rPr>
         <w:t xml:space="preserve">This article provides a Bayesian framework for sequential monitoring of clinical trials using external data.  It defines skeptical and enthusiastic priors in the context of Bayesian hypothesis testing and proposes a two-component mixture prior to combine these two types of priors. Weight of each component is determined based on an assessment of prior data conflict, for example, a higher weightage will be given the skeptical component if the observed data are not compatible with the enthusiastic prior. Section 2 of the article presents a thorough discussion on the elicitation of prior and a computation strategy to determine the weights.  </w:t>
       </w:r>
     </w:p>
@@ -1808,75 +1792,102 @@
       <w:pPr>
         <w:pStyle w:val="NormalWeb"/>
         <w:spacing w:before="0" w:beforeAutospacing="0" w:after="0" w:afterAutospacing="0"/>
+        <w:rPr>
+          <w:i/>
+          <w:iCs/>
+        </w:rPr>
       </w:pPr>
     </w:p>
     <w:p>
       <w:pPr>
         <w:pStyle w:val="NormalWeb"/>
         <w:spacing w:before="0" w:beforeAutospacing="0" w:after="0" w:afterAutospacing="0"/>
-      </w:pPr>
-      <w:r>
-        <w:lastRenderedPageBreak/>
+        <w:rPr>
+          <w:i/>
+          <w:iCs/>
+        </w:rPr>
+      </w:pPr>
+      <w:r>
+        <w:rPr>
+          <w:i/>
+          <w:iCs/>
+        </w:rPr>
         <w:t>Overall, the article is interesting but there are scopes of further improvement.  My comments are provided below:</w:t>
       </w:r>
     </w:p>
+    <w:p>
+      <w:pPr>
+        <w:pStyle w:val="NormalWeb"/>
+        <w:spacing w:before="0" w:beforeAutospacing="0" w:after="0" w:afterAutospacing="0"/>
+        <w:rPr>
+          <w:i/>
+          <w:iCs/>
+        </w:rPr>
+      </w:pPr>
+    </w:p>
+    <w:p>
+      <w:pPr>
+        <w:pStyle w:val="NormalWeb"/>
+        <w:spacing w:before="0" w:beforeAutospacing="0" w:after="0" w:afterAutospacing="0"/>
+        <w:rPr>
+          <w:b/>
+          <w:bCs/>
+        </w:rPr>
+      </w:pPr>
+      <w:r>
+        <w:rPr>
+          <w:b/>
+          <w:bCs/>
+        </w:rPr>
+        <w:t xml:space="preserve">[Comment </w:t>
+      </w:r>
+      <w:r>
+        <w:rPr>
+          <w:b/>
+          <w:bCs/>
+        </w:rPr>
+        <w:t>1</w:t>
+      </w:r>
+      <w:r>
+        <w:rPr>
+          <w:b/>
+          <w:bCs/>
+        </w:rPr>
+        <w:t>]</w:t>
+      </w:r>
+    </w:p>
+    <w:p>
+      <w:pPr>
+        <w:rPr>
+          <w:i/>
+          <w:iCs/>
+        </w:rPr>
+      </w:pPr>
+      <w:r>
+        <w:rPr>
+          <w:i/>
+          <w:iCs/>
+        </w:rPr>
+        <w:t xml:space="preserve">Authors provide a very limited discussion on the existing Bayesian approaches for sequential monitoring of clinical trials using noninformative prior and other approaches of elicitation of informative prior (such as power prior). It will benefit the readers if the authors discuss how their proposed method differs from other existing approaches through examples/simulation study. </w:t>
+      </w:r>
+    </w:p>
+    <w:p/>
     <w:p>
       <w:pPr>
         <w:pBdr>
           <w:bottom w:val="single" w:sz="4" w:space="1" w:color="auto"/>
         </w:pBdr>
-      </w:pPr>
-      <w:r>
-        <w:t> </w:t>
-      </w:r>
-    </w:p>
-    <w:p>
-      <w:pPr>
-        <w:pStyle w:val="NormalWeb"/>
-        <w:spacing w:before="0" w:beforeAutospacing="0" w:after="0" w:afterAutospacing="0"/>
-        <w:rPr>
-          <w:b/>
-          <w:bCs/>
-        </w:rPr>
-      </w:pPr>
-    </w:p>
-    <w:p>
-      <w:pPr>
-        <w:pStyle w:val="NormalWeb"/>
-        <w:spacing w:before="0" w:beforeAutospacing="0" w:after="0" w:afterAutospacing="0"/>
-        <w:rPr>
-          <w:b/>
-          <w:bCs/>
-        </w:rPr>
-      </w:pPr>
-      <w:r>
-        <w:rPr>
-          <w:b/>
-          <w:bCs/>
-        </w:rPr>
-        <w:t xml:space="preserve">[Comment </w:t>
-      </w:r>
-      <w:r>
-        <w:rPr>
-          <w:b/>
-          <w:bCs/>
-        </w:rPr>
-        <w:t>1</w:t>
-      </w:r>
-      <w:r>
-        <w:rPr>
-          <w:b/>
-          <w:bCs/>
-        </w:rPr>
-        <w:t>]</w:t>
-      </w:r>
-    </w:p>
-    <w:p>
-      <w:r>
-        <w:t xml:space="preserve">Authors provide a very limited discussion on the existing Bayesian approaches for sequential monitoring of clinical trials using noninformative prior and other approaches of elicitation of informative prior (such as power prior). It will benefit the readers if the authors discuss how their proposed method differs from other existing approaches through examples/simulation study. </w:t>
-      </w:r>
-    </w:p>
-    <w:p/>
+        <w:rPr>
+          <w:b/>
+        </w:rPr>
+      </w:pPr>
+      <w:r>
+        <w:rPr>
+          <w:b/>
+        </w:rPr>
+        <w:t>[Response by Authors]</w:t>
+      </w:r>
+    </w:p>
     <w:p>
       <w:pPr>
         <w:pBdr>
@@ -1886,37 +1897,70 @@
           <w:b/>
         </w:rPr>
       </w:pPr>
-      <w:r>
-        <w:rPr>
-          <w:b/>
-        </w:rPr>
-        <w:t>[Response by Authors]</w:t>
-      </w:r>
     </w:p>
     <w:p>
       <w:pPr>
         <w:pBdr>
           <w:bottom w:val="single" w:sz="4" w:space="1" w:color="auto"/>
         </w:pBdr>
-        <w:rPr>
-          <w:b/>
-        </w:rPr>
-      </w:pPr>
+        <w:spacing w:line="360" w:lineRule="auto"/>
+        <w:rPr>
+          <w:bCs/>
+        </w:rPr>
+      </w:pPr>
+      <w:r>
+        <w:rPr>
+          <w:bCs/>
+        </w:rPr>
+        <w:t xml:space="preserve">A comparison of our method with </w:t>
+      </w:r>
+      <w:r>
+        <w:rPr>
+          <w:bCs/>
+        </w:rPr>
+        <w:t xml:space="preserve">Bayesian approach using </w:t>
+      </w:r>
+      <w:r>
+        <w:rPr>
+          <w:bCs/>
+        </w:rPr>
+        <w:t xml:space="preserve">a noninformative prior is given in </w:t>
+      </w:r>
+      <w:r>
+        <w:rPr>
+          <w:bCs/>
+        </w:rPr>
+        <w:t xml:space="preserve">the new </w:t>
+      </w:r>
+      <w:r>
+        <w:rPr>
+          <w:bCs/>
+        </w:rPr>
+        <w:t>Section 3.3 “Comparison to Single Analysis with Non-Informative Prior.”</w:t>
+      </w:r>
+      <w:r>
+        <w:rPr>
+          <w:bCs/>
+        </w:rPr>
+        <w:t xml:space="preserve"> (See Reviewer #2 [Comment 2]).</w:t>
+      </w:r>
     </w:p>
     <w:p>
       <w:pPr>
         <w:pBdr>
           <w:bottom w:val="single" w:sz="4" w:space="1" w:color="auto"/>
         </w:pBdr>
-        <w:rPr>
-          <w:bCs/>
-        </w:rPr>
-      </w:pPr>
-      <w:r>
-        <w:rPr>
-          <w:bCs/>
-        </w:rPr>
-        <w:t>Existing Bayesian approaches for sequential monitoring of clinical trials using noninformative prior was interpreted as (A) a sequentially monitored prior without incorporated external information and (B) traditional Bayesian sequential monitoring.</w:t>
+        <w:spacing w:line="360" w:lineRule="auto"/>
+        <w:ind w:firstLine="720"/>
+        <w:rPr>
+          <w:bCs/>
+        </w:rPr>
+      </w:pPr>
+      <w:r>
+        <w:rPr>
+          <w:bCs/>
+        </w:rPr>
+        <w:t xml:space="preserve">A reference comparing a feature of our method to other approaches of eliciting an informative prior is given in the discussion: </w:t>
       </w:r>
     </w:p>
     <w:p>
@@ -1924,70 +1968,7 @@
         <w:pBdr>
           <w:bottom w:val="single" w:sz="4" w:space="1" w:color="auto"/>
         </w:pBdr>
-        <w:rPr>
-          <w:b/>
-        </w:rPr>
-      </w:pPr>
-    </w:p>
-    <w:p>
-      <w:pPr>
-        <w:pBdr>
-          <w:bottom w:val="single" w:sz="4" w:space="1" w:color="auto"/>
-        </w:pBdr>
-        <w:rPr>
-          <w:i/>
-          <w:iCs/>
-        </w:rPr>
-      </w:pPr>
-      <w:r>
-        <w:t xml:space="preserve">Bayesian approaches for sequential monitoring of clinical trials using noninformative prior </w:t>
-      </w:r>
-      <w:r>
-        <w:rPr>
-          <w:i/>
-          <w:iCs/>
-        </w:rPr>
-        <w:t xml:space="preserve">was interpreted to mean a single analysis using a non-informative prior. </w:t>
-      </w:r>
-    </w:p>
-    <w:p>
-      <w:pPr>
-        <w:pBdr>
-          <w:bottom w:val="single" w:sz="4" w:space="1" w:color="auto"/>
-        </w:pBdr>
-      </w:pPr>
-    </w:p>
-    <w:p>
-      <w:pPr>
-        <w:pBdr>
-          <w:bottom w:val="single" w:sz="4" w:space="1" w:color="auto"/>
-        </w:pBdr>
-        <w:rPr>
-          <w:bCs/>
-        </w:rPr>
-      </w:pPr>
-      <w:r>
-        <w:rPr>
-          <w:bCs/>
-        </w:rPr>
-        <w:t xml:space="preserve">A reference comparing a feature of our method to other approaches of eliciting an informative prior is given in the discussion: </w:t>
-      </w:r>
-    </w:p>
-    <w:p>
-      <w:pPr>
-        <w:pBdr>
-          <w:bottom w:val="single" w:sz="4" w:space="1" w:color="auto"/>
-        </w:pBdr>
-        <w:rPr>
-          <w:b/>
-        </w:rPr>
-      </w:pPr>
-    </w:p>
-    <w:p>
-      <w:pPr>
-        <w:pBdr>
-          <w:bottom w:val="single" w:sz="4" w:space="1" w:color="auto"/>
-        </w:pBdr>
+        <w:spacing w:line="360" w:lineRule="auto"/>
         <w:rPr>
           <w:b/>
         </w:rPr>
@@ -2038,37 +2019,229 @@
         <w:pBdr>
           <w:bottom w:val="single" w:sz="4" w:space="1" w:color="auto"/>
         </w:pBdr>
-        <w:rPr>
-          <w:b/>
-        </w:rPr>
-      </w:pPr>
-    </w:p>
+        <w:spacing w:line="360" w:lineRule="auto"/>
+        <w:ind w:firstLine="720"/>
+        <w:rPr>
+          <w:rFonts w:eastAsiaTheme="minorEastAsia"/>
+          <w:lang w:eastAsia="zh-CN"/>
+        </w:rPr>
+      </w:pPr>
+      <w:r>
+        <w:rPr>
+          <w:bCs/>
+        </w:rPr>
+        <w:t xml:space="preserve">Existing Bayesian approaches to sequential monitoring are discussed in the introduction with cited works including </w:t>
+      </w:r>
+      <w:proofErr w:type="spellStart"/>
+      <w:r>
+        <w:rPr>
+          <w:rFonts w:eastAsiaTheme="minorEastAsia"/>
+          <w:lang w:eastAsia="zh-CN"/>
+        </w:rPr>
+        <w:t>Spiegelhalter</w:t>
+      </w:r>
+      <w:proofErr w:type="spellEnd"/>
+      <w:r>
+        <w:rPr>
+          <w:rFonts w:eastAsiaTheme="minorEastAsia"/>
+          <w:lang w:eastAsia="zh-CN"/>
+        </w:rPr>
+        <w:t xml:space="preserve"> et al. 1993</w:t>
+      </w:r>
+      <w:r>
+        <w:rPr>
+          <w:rFonts w:eastAsiaTheme="minorEastAsia"/>
+          <w:lang w:eastAsia="zh-CN"/>
+        </w:rPr>
+        <w:t xml:space="preserve"> and </w:t>
+      </w:r>
+      <w:r>
+        <w:rPr>
+          <w:rFonts w:eastAsiaTheme="minorEastAsia"/>
+          <w:lang w:eastAsia="zh-CN"/>
+        </w:rPr>
+        <w:t>Jennison &amp; Turnbull 2000</w:t>
+      </w:r>
+      <w:r>
+        <w:rPr>
+          <w:rFonts w:eastAsiaTheme="minorEastAsia"/>
+          <w:lang w:eastAsia="zh-CN"/>
+        </w:rPr>
+        <w:t xml:space="preserve">. </w:t>
+      </w:r>
+      <w:r>
+        <w:rPr>
+          <w:bCs/>
+        </w:rPr>
+        <w:t xml:space="preserve">Comparison </w:t>
+      </w:r>
+      <w:r>
+        <w:rPr>
+          <w:bCs/>
+        </w:rPr>
+        <w:lastRenderedPageBreak/>
+        <w:t xml:space="preserve">to existing Bayesian approaches to sequential monitoring is provided by using the default skeptical prior for determination of treatment efficacy </w:t>
+      </w:r>
+      <w:r>
+        <w:rPr>
+          <w:bCs/>
+        </w:rPr>
+        <w:t>in Section 3.1 “</w:t>
+      </w:r>
+      <w:r>
+        <w:rPr>
+          <w:bCs/>
+        </w:rPr>
+        <w:t>Single-Arm Trial with Binary Endpoint</w:t>
+      </w:r>
+      <w:r>
+        <w:rPr>
+          <w:bCs/>
+        </w:rPr>
+        <w:t xml:space="preserve">.” </w:t>
+      </w:r>
+      <w:r>
+        <w:rPr>
+          <w:bCs/>
+        </w:rPr>
+        <w:t>Articles</w:t>
+      </w:r>
+      <w:r>
+        <w:rPr>
+          <w:bCs/>
+        </w:rPr>
+        <w:t xml:space="preserve"> cited that discuss operating characteristics of existing Bayesian approaches include </w:t>
+      </w:r>
+      <w:proofErr w:type="spellStart"/>
+      <w:r>
+        <w:rPr>
+          <w:rFonts w:eastAsiaTheme="minorEastAsia"/>
+          <w:lang w:eastAsia="zh-CN"/>
+        </w:rPr>
+        <w:t>Psioda</w:t>
+      </w:r>
+      <w:proofErr w:type="spellEnd"/>
+      <w:r>
+        <w:rPr>
+          <w:rFonts w:eastAsiaTheme="minorEastAsia"/>
+          <w:lang w:eastAsia="zh-CN"/>
+        </w:rPr>
+        <w:t xml:space="preserve"> &amp; Ibrahim 2018</w:t>
+      </w:r>
+      <w:r>
+        <w:rPr>
+          <w:rFonts w:eastAsiaTheme="minorEastAsia"/>
+          <w:lang w:eastAsia="zh-CN"/>
+        </w:rPr>
+        <w:t xml:space="preserve">, </w:t>
+      </w:r>
+      <w:r>
+        <w:rPr>
+          <w:rFonts w:eastAsiaTheme="minorEastAsia"/>
+          <w:lang w:eastAsia="zh-CN"/>
+        </w:rPr>
+        <w:t>Kopp-Schneider et al. 2020,</w:t>
+      </w:r>
+      <w:r>
+        <w:rPr>
+          <w:rFonts w:eastAsiaTheme="minorEastAsia"/>
+          <w:lang w:eastAsia="zh-CN"/>
+        </w:rPr>
+        <w:t xml:space="preserve"> etc.</w:t>
+      </w:r>
+    </w:p>
+    <w:p>
+      <w:pPr>
+        <w:rPr>
+          <w:b/>
+          <w:bCs/>
+        </w:rPr>
+      </w:pPr>
+    </w:p>
+    <w:p>
+      <w:r>
+        <w:rPr>
+          <w:b/>
+          <w:bCs/>
+        </w:rPr>
+        <w:t xml:space="preserve">[Comment </w:t>
+      </w:r>
+      <w:r>
+        <w:rPr>
+          <w:b/>
+          <w:bCs/>
+        </w:rPr>
+        <w:t>2]</w:t>
+      </w:r>
+    </w:p>
+    <w:p>
+      <w:pPr>
+        <w:rPr>
+          <w:i/>
+          <w:iCs/>
+        </w:rPr>
+      </w:pPr>
+      <w:r>
+        <w:rPr>
+          <w:i/>
+          <w:iCs/>
+        </w:rPr>
+        <w:t xml:space="preserve">This paper notes that strict type 1 error control may not be achievable when prior information is incorporated into the analysis. I think it will be useful for the readers if the authors provide a more detailed discussion on this topic. I recommend the authors to consider performing a simulation study, comparing the operating characteristics based on a standard design with noninformative prior and the proposed design using the mixture prior. </w:t>
+      </w:r>
+    </w:p>
+    <w:p/>
     <w:p>
       <w:pPr>
         <w:pBdr>
           <w:bottom w:val="single" w:sz="4" w:space="1" w:color="auto"/>
         </w:pBdr>
-        <w:rPr>
-          <w:bCs/>
-        </w:rPr>
-      </w:pPr>
-      <w:r>
-        <w:rPr>
-          <w:bCs/>
-        </w:rPr>
-        <w:t xml:space="preserve">A through comparison </w:t>
-      </w:r>
-      <w:r>
-        <w:rPr>
-          <w:bCs/>
-        </w:rPr>
-        <w:t xml:space="preserve">of our method with a noninformative prior is given in </w:t>
-      </w:r>
-      <w:r>
-        <w:rPr>
-          <w:bCs/>
-        </w:rPr>
-        <w:t>Section 3.3 “Comparison to Single Analysis with Non-Informative Prior.”</w:t>
+        <w:spacing w:line="360" w:lineRule="auto"/>
+        <w:rPr>
+          <w:i/>
+          <w:iCs/>
+        </w:rPr>
+      </w:pPr>
+      <w:r>
+        <w:rPr>
+          <w:b/>
+        </w:rPr>
+        <w:t>[Response by Authors]</w:t>
+      </w:r>
+      <w:r>
+        <w:rPr>
+          <w:b/>
+        </w:rPr>
+        <w:t xml:space="preserve"> </w:t>
+      </w:r>
+      <w:r>
+        <w:rPr>
+          <w:bCs/>
+        </w:rPr>
+        <w:t xml:space="preserve">The authors </w:t>
+      </w:r>
+      <w:r>
+        <w:rPr>
+          <w:bCs/>
+        </w:rPr>
+        <w:t xml:space="preserve">provide a detailed discussion of this topic along with results from the suggest simulation study in </w:t>
+      </w:r>
+      <w:r>
+        <w:rPr>
+          <w:bCs/>
+        </w:rPr>
+        <w:t>added Section 3.3 “Comparison to Single Analysis with Non-Informative Prior</w:t>
+      </w:r>
+      <w:r>
+        <w:rPr>
+          <w:bCs/>
+        </w:rPr>
+        <w:t>.</w:t>
+      </w:r>
+      <w:r>
+        <w:rPr>
+          <w:bCs/>
+        </w:rPr>
+        <w:t>”</w:t>
       </w:r>
     </w:p>
     <w:p>
@@ -2076,189 +2249,13 @@
         <w:pBdr>
           <w:bottom w:val="single" w:sz="4" w:space="1" w:color="auto"/>
         </w:pBdr>
-        <w:rPr>
-          <w:b/>
-        </w:rPr>
-      </w:pPr>
-    </w:p>
-    <w:p>
-      <w:pPr>
-        <w:pBdr>
-          <w:bottom w:val="single" w:sz="4" w:space="1" w:color="auto"/>
-        </w:pBdr>
-        <w:rPr>
-          <w:bCs/>
-          <w:i/>
-          <w:iCs/>
-        </w:rPr>
-      </w:pPr>
-      <w:r>
-        <w:rPr>
-          <w:bCs/>
-          <w:i/>
-          <w:iCs/>
-        </w:rPr>
-        <w:t>Other techniques for creating a dynamic borrowing prior for monitoring purposes would require manual verification that the information contributed by the prior remains consistent with the residual uncertainty that must be present to justify the trial to begin with. For example, using a power prior</w:t>
-      </w:r>
-      <w:r>
-        <w:rPr>
-          <w:bCs/>
-          <w:i/>
-          <w:iCs/>
-        </w:rPr>
-        <w:t xml:space="preserve"> (CITE) </w:t>
-      </w:r>
-      <w:r>
-        <w:rPr>
-          <w:bCs/>
-          <w:i/>
-          <w:iCs/>
-        </w:rPr>
-        <w:t xml:space="preserve">or normalized power prior </w:t>
-      </w:r>
-      <w:r>
-        <w:rPr>
-          <w:bCs/>
-          <w:i/>
-          <w:iCs/>
-        </w:rPr>
-        <w:t xml:space="preserve">(CITE) </w:t>
-      </w:r>
-      <w:r>
-        <w:rPr>
-          <w:bCs/>
-          <w:i/>
-          <w:iCs/>
-        </w:rPr>
-        <w:t xml:space="preserve">would </w:t>
-      </w:r>
-      <w:r>
-        <w:rPr>
-          <w:bCs/>
-          <w:i/>
-          <w:iCs/>
-        </w:rPr>
-        <w:t>require</w:t>
-      </w:r>
-      <w:r>
-        <w:rPr>
-          <w:bCs/>
-          <w:i/>
-          <w:iCs/>
-        </w:rPr>
-        <w:t xml:space="preserve"> that the value of the borrowing parameter (or its distribution) be chosen such that analysis of new data does not result in a compelling demonstration of efficacy in cases where the new data suggest otherwise.</w:t>
-      </w:r>
-    </w:p>
-    <w:p>
-      <w:pPr>
-        <w:pBdr>
-          <w:bottom w:val="single" w:sz="4" w:space="1" w:color="auto"/>
-        </w:pBdr>
-        <w:rPr>
-          <w:b/>
-        </w:rPr>
-      </w:pPr>
-    </w:p>
-    <w:p>
-      <w:pPr>
-        <w:pBdr>
-          <w:bottom w:val="single" w:sz="4" w:space="1" w:color="auto"/>
-        </w:pBdr>
-        <w:rPr>
-          <w:b/>
-        </w:rPr>
-      </w:pPr>
-    </w:p>
-    <w:p>
-      <w:pPr>
-        <w:rPr>
-          <w:b/>
-          <w:bCs/>
-        </w:rPr>
-      </w:pPr>
-    </w:p>
-    <w:p>
-      <w:r>
-        <w:rPr>
-          <w:b/>
-          <w:bCs/>
-        </w:rPr>
-        <w:t xml:space="preserve">[Comment </w:t>
-      </w:r>
-      <w:r>
-        <w:rPr>
-          <w:b/>
-          <w:bCs/>
-        </w:rPr>
-        <w:t>2]</w:t>
-      </w:r>
-    </w:p>
-    <w:p>
-      <w:r>
-        <w:t xml:space="preserve">This paper notes that strict type 1 error control may not be achievable when prior information is incorporated into the analysis. I think it will be useful for the readers if the authors provide a more detailed discussion on this topic. I recommend the authors to consider performing a simulation study, comparing the operating characteristics based on a standard design with noninformative prior and the proposed design using the mixture prior. </w:t>
-      </w:r>
-    </w:p>
-    <w:p/>
-    <w:p>
-      <w:pPr>
-        <w:pBdr>
-          <w:bottom w:val="single" w:sz="4" w:space="1" w:color="auto"/>
-        </w:pBdr>
-        <w:rPr>
-          <w:i/>
-          <w:iCs/>
-        </w:rPr>
-      </w:pPr>
-      <w:r>
-        <w:rPr>
-          <w:b/>
-        </w:rPr>
-        <w:t>[Response by Authors]</w:t>
-      </w:r>
-      <w:r>
-        <w:rPr>
-          <w:b/>
-        </w:rPr>
-        <w:t xml:space="preserve"> </w:t>
-      </w:r>
-      <w:r>
-        <w:rPr>
-          <w:bCs/>
-        </w:rPr>
-        <w:t>The authors added Section 3.3 “Comparison to Single Analysis with Non-Informative Prior</w:t>
-      </w:r>
-      <w:r>
-        <w:rPr>
-          <w:bCs/>
-        </w:rPr>
-        <w:t>.</w:t>
-      </w:r>
-      <w:r>
-        <w:rPr>
-          <w:bCs/>
-        </w:rPr>
-        <w:t>”</w:t>
-      </w:r>
-    </w:p>
-    <w:p>
-      <w:pPr>
-        <w:pBdr>
-          <w:bottom w:val="single" w:sz="4" w:space="1" w:color="auto"/>
-        </w:pBdr>
-      </w:pPr>
-    </w:p>
-    <w:p>
-      <w:pPr>
-        <w:pBdr>
-          <w:bottom w:val="single" w:sz="4" w:space="1" w:color="auto"/>
-        </w:pBdr>
       </w:pPr>
       <w:r>
         <w:drawing>
-          <wp:inline distT="0" distB="0" distL="0" distR="0" wp14:anchorId="599FDFC7" wp14:editId="2A8CB8A4">
-            <wp:extent cx="5943600" cy="5688965"/>
-            <wp:effectExtent l="0" t="0" r="0" b="635"/>
-            <wp:docPr id="41" name="Picture 41"/>
+          <wp:inline distT="0" distB="0" distL="0" distR="0" wp14:anchorId="47BB1D1C" wp14:editId="03D0123B">
+            <wp:extent cx="5943600" cy="2839720"/>
+            <wp:effectExtent l="0" t="0" r="0" b="5080"/>
+            <wp:docPr id="51" name="Picture 51"/>
             <wp:cNvGraphicFramePr>
               <a:graphicFrameLocks xmlns:a="http://schemas.openxmlformats.org/drawingml/2006/main" noChangeAspect="1"/>
             </wp:cNvGraphicFramePr>
@@ -2278,7 +2275,7 @@
                   <pic:spPr>
                     <a:xfrm>
                       <a:off x="0" y="0"/>
-                      <a:ext cx="5943600" cy="5688965"/>
+                      <a:ext cx="5943600" cy="2839720"/>
                     </a:xfrm>
                     <a:prstGeom prst="rect">
                       <a:avLst/>
@@ -2300,10 +2297,10 @@
       <w:r>
         <w:lastRenderedPageBreak/>
         <w:drawing>
-          <wp:inline distT="0" distB="0" distL="0" distR="0" wp14:anchorId="209ECCF3" wp14:editId="787DED5D">
-            <wp:extent cx="5943600" cy="7554595"/>
-            <wp:effectExtent l="0" t="0" r="0" b="1905"/>
-            <wp:docPr id="42" name="Picture 42"/>
+          <wp:inline distT="0" distB="0" distL="0" distR="0" wp14:anchorId="6C5FE115" wp14:editId="13D98A24">
+            <wp:extent cx="5943600" cy="3016250"/>
+            <wp:effectExtent l="0" t="0" r="0" b="6350"/>
+            <wp:docPr id="52" name="Picture 52"/>
             <wp:cNvGraphicFramePr>
               <a:graphicFrameLocks xmlns:a="http://schemas.openxmlformats.org/drawingml/2006/main" noChangeAspect="1"/>
             </wp:cNvGraphicFramePr>
@@ -2323,7 +2320,7 @@
                   <pic:spPr>
                     <a:xfrm>
                       <a:off x="0" y="0"/>
-                      <a:ext cx="5943600" cy="7554595"/>
+                      <a:ext cx="5943600" cy="3016250"/>
                     </a:xfrm>
                     <a:prstGeom prst="rect">
                       <a:avLst/>
@@ -2342,115 +2339,12 @@
           <w:bottom w:val="single" w:sz="4" w:space="1" w:color="auto"/>
         </w:pBdr>
       </w:pPr>
-    </w:p>
-    <w:p/>
-    <w:p>
-      <w:pPr>
-        <w:rPr>
-          <w:b/>
-          <w:bCs/>
-        </w:rPr>
-      </w:pPr>
-    </w:p>
-    <w:p>
-      <w:r>
-        <w:rPr>
-          <w:b/>
-          <w:bCs/>
-        </w:rPr>
-        <w:lastRenderedPageBreak/>
-        <w:t xml:space="preserve">[Comment </w:t>
-      </w:r>
-      <w:r>
-        <w:rPr>
-          <w:b/>
-          <w:bCs/>
-        </w:rPr>
-        <w:t>3</w:t>
-      </w:r>
-      <w:r>
-        <w:rPr>
-          <w:b/>
-          <w:bCs/>
-        </w:rPr>
-        <w:t>]</w:t>
-      </w:r>
-    </w:p>
-    <w:p>
-      <w:r>
-        <w:t xml:space="preserve">I recommend the authors to provide a step-by-step algorithm for implementing their approach. This will be useful for the practitioners.  </w:t>
-      </w:r>
-    </w:p>
-    <w:p/>
-    <w:p>
-      <w:pPr>
-        <w:rPr>
-          <w:bCs/>
-        </w:rPr>
-      </w:pPr>
-      <w:r>
-        <w:rPr>
-          <w:b/>
-        </w:rPr>
-        <w:t>[Response by Authors]</w:t>
-      </w:r>
-      <w:r>
-        <w:rPr>
-          <w:b/>
-        </w:rPr>
-        <w:t xml:space="preserve"> </w:t>
-      </w:r>
-      <w:r>
-        <w:rPr>
-          <w:bCs/>
-        </w:rPr>
-        <w:t>The</w:t>
-      </w:r>
-      <w:r>
-        <w:rPr>
-          <w:bCs/>
-        </w:rPr>
-        <w:t xml:space="preserve"> authors</w:t>
-      </w:r>
-      <w:r>
-        <w:rPr>
-          <w:bCs/>
-        </w:rPr>
-        <w:t xml:space="preserve"> added Appendix C</w:t>
-      </w:r>
-      <w:r>
-        <w:rPr>
-          <w:bCs/>
-        </w:rPr>
-        <w:t xml:space="preserve"> “Step-by-Step Implementation Guide” to address this comment.</w:t>
-      </w:r>
-    </w:p>
-    <w:p>
-      <w:pPr>
-        <w:rPr>
-          <w:bCs/>
-        </w:rPr>
-      </w:pPr>
-    </w:p>
-    <w:p>
-      <w:pPr>
-        <w:pBdr>
-          <w:bottom w:val="single" w:sz="4" w:space="1" w:color="auto"/>
-        </w:pBdr>
-      </w:pPr>
-    </w:p>
-    <w:p>
-      <w:pPr>
-        <w:pBdr>
-          <w:bottom w:val="single" w:sz="4" w:space="1" w:color="auto"/>
-        </w:pBdr>
-      </w:pPr>
       <w:r>
         <w:drawing>
-          <wp:inline distT="0" distB="0" distL="0" distR="0" wp14:anchorId="673EF030" wp14:editId="72BC8DC1">
-            <wp:extent cx="5943600" cy="6475730"/>
-            <wp:effectExtent l="0" t="0" r="0" b="1270"/>
-            <wp:docPr id="43" name="Picture 43"/>
+          <wp:inline distT="0" distB="0" distL="0" distR="0" wp14:anchorId="43167B02" wp14:editId="66C9980A">
+            <wp:extent cx="5943600" cy="4273550"/>
+            <wp:effectExtent l="0" t="0" r="0" b="6350"/>
+            <wp:docPr id="54" name="Picture 54"/>
             <wp:cNvGraphicFramePr>
               <a:graphicFrameLocks xmlns:a="http://schemas.openxmlformats.org/drawingml/2006/main" noChangeAspect="1"/>
             </wp:cNvGraphicFramePr>
@@ -2470,7 +2364,7 @@
                   <pic:spPr>
                     <a:xfrm>
                       <a:off x="0" y="0"/>
-                      <a:ext cx="5943600" cy="6475730"/>
+                      <a:ext cx="5943600" cy="4273550"/>
                     </a:xfrm>
                     <a:prstGeom prst="rect">
                       <a:avLst/>
@@ -2489,27 +2383,13 @@
           <w:bottom w:val="single" w:sz="4" w:space="1" w:color="auto"/>
         </w:pBdr>
       </w:pPr>
-    </w:p>
-    <w:p>
-      <w:pPr>
-        <w:pBdr>
-          <w:bottom w:val="single" w:sz="4" w:space="1" w:color="auto"/>
-        </w:pBdr>
-      </w:pPr>
-    </w:p>
-    <w:p>
-      <w:pPr>
-        <w:pBdr>
-          <w:bottom w:val="single" w:sz="4" w:space="1" w:color="auto"/>
-        </w:pBdr>
-      </w:pPr>
       <w:r>
         <w:lastRenderedPageBreak/>
         <w:drawing>
-          <wp:inline distT="0" distB="0" distL="0" distR="0" wp14:anchorId="2B45CF28" wp14:editId="5F04B136">
-            <wp:extent cx="5943600" cy="1625600"/>
-            <wp:effectExtent l="0" t="0" r="0" b="0"/>
-            <wp:docPr id="44" name="Picture 44"/>
+          <wp:inline distT="0" distB="0" distL="0" distR="0" wp14:anchorId="4CFE5485" wp14:editId="466DE429">
+            <wp:extent cx="5943600" cy="3006090"/>
+            <wp:effectExtent l="0" t="0" r="0" b="3810"/>
+            <wp:docPr id="53" name="Picture 53"/>
             <wp:cNvGraphicFramePr>
               <a:graphicFrameLocks xmlns:a="http://schemas.openxmlformats.org/drawingml/2006/main" noChangeAspect="1"/>
             </wp:cNvGraphicFramePr>
@@ -2529,7 +2409,7 @@
                   <pic:spPr>
                     <a:xfrm>
                       <a:off x="0" y="0"/>
-                      <a:ext cx="5943600" cy="1625600"/>
+                      <a:ext cx="5943600" cy="3006090"/>
                     </a:xfrm>
                     <a:prstGeom prst="rect">
                       <a:avLst/>
@@ -2544,16 +2424,121 @@
     </w:p>
     <w:p>
       <w:pPr>
+        <w:rPr>
+          <w:b/>
+          <w:bCs/>
+        </w:rPr>
+      </w:pPr>
+    </w:p>
+    <w:p>
+      <w:pPr>
+        <w:rPr>
+          <w:b/>
+          <w:bCs/>
+        </w:rPr>
+      </w:pPr>
+      <w:r>
+        <w:rPr>
+          <w:b/>
+          <w:bCs/>
+        </w:rPr>
+        <w:t xml:space="preserve">[Comment </w:t>
+      </w:r>
+      <w:r>
+        <w:rPr>
+          <w:b/>
+          <w:bCs/>
+        </w:rPr>
+        <w:t>3</w:t>
+      </w:r>
+      <w:r>
+        <w:rPr>
+          <w:b/>
+          <w:bCs/>
+        </w:rPr>
+        <w:t>]</w:t>
+      </w:r>
+    </w:p>
+    <w:p>
+      <w:pPr>
+        <w:rPr>
+          <w:i/>
+          <w:iCs/>
+        </w:rPr>
+      </w:pPr>
+      <w:r>
+        <w:rPr>
+          <w:i/>
+          <w:iCs/>
+        </w:rPr>
+        <w:t xml:space="preserve">I recommend the authors to provide a step-by-step algorithm for implementing their approach. This will be useful for the practitioners.  </w:t>
+      </w:r>
+    </w:p>
+    <w:p/>
+    <w:p>
+      <w:pPr>
+        <w:spacing w:line="360" w:lineRule="auto"/>
+        <w:rPr>
+          <w:b/>
+        </w:rPr>
+      </w:pPr>
+      <w:r>
+        <w:rPr>
+          <w:b/>
+        </w:rPr>
+        <w:t>[Response by Authors]</w:t>
+      </w:r>
+      <w:r>
+        <w:rPr>
+          <w:b/>
+        </w:rPr>
+        <w:t xml:space="preserve"> </w:t>
+      </w:r>
+    </w:p>
+    <w:p>
+      <w:pPr>
+        <w:spacing w:line="360" w:lineRule="auto"/>
+        <w:rPr>
+          <w:bCs/>
+        </w:rPr>
+      </w:pPr>
+      <w:r>
+        <w:rPr>
+          <w:bCs/>
+        </w:rPr>
+        <w:t>The</w:t>
+      </w:r>
+      <w:r>
+        <w:rPr>
+          <w:bCs/>
+        </w:rPr>
+        <w:t xml:space="preserve"> authors</w:t>
+      </w:r>
+      <w:r>
+        <w:rPr>
+          <w:bCs/>
+        </w:rPr>
+        <w:t xml:space="preserve"> added Appendix C</w:t>
+      </w:r>
+      <w:r>
+        <w:rPr>
+          <w:bCs/>
+        </w:rPr>
+        <w:t xml:space="preserve"> “Step-by-Step Implementation Guide” to address this comment.</w:t>
+      </w:r>
+    </w:p>
+    <w:p>
+      <w:pPr>
         <w:pBdr>
           <w:bottom w:val="single" w:sz="4" w:space="1" w:color="auto"/>
         </w:pBdr>
       </w:pPr>
       <w:r>
         <w:drawing>
-          <wp:inline distT="0" distB="0" distL="0" distR="0" wp14:anchorId="17744C41" wp14:editId="0FF4E40A">
-            <wp:extent cx="5943600" cy="1570990"/>
+          <wp:inline distT="0" distB="0" distL="0" distR="0" wp14:anchorId="0A7562E2" wp14:editId="5AB0584F">
+            <wp:extent cx="5943600" cy="1062990"/>
             <wp:effectExtent l="0" t="0" r="0" b="3810"/>
-            <wp:docPr id="47" name="Picture 47"/>
+            <wp:docPr id="55" name="Picture 55"/>
             <wp:cNvGraphicFramePr>
               <a:graphicFrameLocks xmlns:a="http://schemas.openxmlformats.org/drawingml/2006/main" noChangeAspect="1"/>
             </wp:cNvGraphicFramePr>
@@ -2565,7 +2550,7 @@
                     <pic:cNvPicPr/>
                   </pic:nvPicPr>
                   <pic:blipFill>
-                    <a:blip r:embed="rId16"/>
+                    <a:blip r:embed="rId25"/>
                     <a:stretch>
                       <a:fillRect/>
                     </a:stretch>
@@ -2573,7 +2558,7 @@
                   <pic:spPr>
                     <a:xfrm>
                       <a:off x="0" y="0"/>
-                      <a:ext cx="5943600" cy="1570990"/>
+                      <a:ext cx="5943600" cy="1062990"/>
                     </a:xfrm>
                     <a:prstGeom prst="rect">
                       <a:avLst/>
@@ -2592,71 +2577,87 @@
           <w:bottom w:val="single" w:sz="4" w:space="1" w:color="auto"/>
         </w:pBdr>
       </w:pPr>
-    </w:p>
-    <w:p>
-      <w:pPr>
-        <w:pStyle w:val="NormalWeb"/>
-        <w:spacing w:before="0" w:beforeAutospacing="0" w:after="0" w:afterAutospacing="0"/>
-        <w:rPr>
-          <w:b/>
-          <w:bCs/>
-        </w:rPr>
-      </w:pPr>
-    </w:p>
-    <w:p>
-      <w:pPr>
-        <w:pStyle w:val="NormalWeb"/>
-        <w:spacing w:before="0" w:beforeAutospacing="0" w:after="0" w:afterAutospacing="0"/>
-      </w:pPr>
-      <w:r>
-        <w:rPr>
-          <w:b/>
-          <w:bCs/>
-        </w:rPr>
-        <w:t>[Comment 4]</w:t>
-      </w:r>
-    </w:p>
-    <w:p>
-      <w:pPr>
-        <w:pStyle w:val="NormalWeb"/>
-        <w:spacing w:before="0" w:beforeAutospacing="0" w:after="0" w:afterAutospacing="0"/>
-      </w:pPr>
-      <w:r>
-        <w:t>In my opinion, Section 5 of the paper can be improved by the authors taking a more critical view of their writing, sharpening the arguments, and including recommendations for the practitioners.</w:t>
-      </w:r>
-    </w:p>
-    <w:p>
-      <w:pPr>
-        <w:pStyle w:val="NormalWeb"/>
-        <w:spacing w:before="0" w:beforeAutospacing="0" w:after="0" w:afterAutospacing="0"/>
-      </w:pPr>
+      <w:r>
+        <w:drawing>
+          <wp:inline distT="0" distB="0" distL="0" distR="0" wp14:anchorId="5F42C725" wp14:editId="503A3B74">
+            <wp:extent cx="5943600" cy="1892300"/>
+            <wp:effectExtent l="0" t="0" r="0" b="0"/>
+            <wp:docPr id="56" name="Picture 56"/>
+            <wp:cNvGraphicFramePr>
+              <a:graphicFrameLocks xmlns:a="http://schemas.openxmlformats.org/drawingml/2006/main" noChangeAspect="1"/>
+            </wp:cNvGraphicFramePr>
+            <a:graphic xmlns:a="http://schemas.openxmlformats.org/drawingml/2006/main">
+              <a:graphicData uri="http://schemas.openxmlformats.org/drawingml/2006/picture">
+                <pic:pic xmlns:pic="http://schemas.openxmlformats.org/drawingml/2006/picture">
+                  <pic:nvPicPr>
+                    <pic:cNvPr id="1" name=""/>
+                    <pic:cNvPicPr/>
+                  </pic:nvPicPr>
+                  <pic:blipFill>
+                    <a:blip r:embed="rId26"/>
+                    <a:stretch>
+                      <a:fillRect/>
+                    </a:stretch>
+                  </pic:blipFill>
+                  <pic:spPr>
+                    <a:xfrm>
+                      <a:off x="0" y="0"/>
+                      <a:ext cx="5943600" cy="1892300"/>
+                    </a:xfrm>
+                    <a:prstGeom prst="rect">
+                      <a:avLst/>
+                    </a:prstGeom>
+                  </pic:spPr>
+                </pic:pic>
+              </a:graphicData>
+            </a:graphic>
+          </wp:inline>
+        </w:drawing>
+      </w:r>
     </w:p>
     <w:p>
       <w:pPr>
         <w:pBdr>
           <w:bottom w:val="single" w:sz="4" w:space="1" w:color="auto"/>
         </w:pBdr>
-        <w:rPr>
-          <w:bCs/>
-        </w:rPr>
-      </w:pPr>
-      <w:r>
-        <w:rPr>
-          <w:b/>
-        </w:rPr>
-        <w:t>[Response by Authors]</w:t>
-      </w:r>
-      <w:r>
-        <w:rPr>
-          <w:b/>
-        </w:rPr>
-        <w:t xml:space="preserve"> </w:t>
-      </w:r>
-      <w:r>
-        <w:rPr>
-          <w:bCs/>
-        </w:rPr>
-        <w:t xml:space="preserve">The authors removed text from the discussion that was redundant with previous exposition, and focused the discussion on two main conclusions: the requirement that observed data must demonstrate some degree of efficacy on their own to justify stopping enrollment early, and a comparison with a published post-hoc Bayesian hierarchal analysis. A reference to Appendix C which includes an implementation guide for practitioners was included. </w:t>
+      </w:pPr>
+      <w:r>
+        <w:lastRenderedPageBreak/>
+        <w:drawing>
+          <wp:inline distT="0" distB="0" distL="0" distR="0" wp14:anchorId="70AE8911" wp14:editId="682B902B">
+            <wp:extent cx="5943600" cy="4913630"/>
+            <wp:effectExtent l="0" t="0" r="0" b="1270"/>
+            <wp:docPr id="58" name="Picture 58"/>
+            <wp:cNvGraphicFramePr>
+              <a:graphicFrameLocks xmlns:a="http://schemas.openxmlformats.org/drawingml/2006/main" noChangeAspect="1"/>
+            </wp:cNvGraphicFramePr>
+            <a:graphic xmlns:a="http://schemas.openxmlformats.org/drawingml/2006/main">
+              <a:graphicData uri="http://schemas.openxmlformats.org/drawingml/2006/picture">
+                <pic:pic xmlns:pic="http://schemas.openxmlformats.org/drawingml/2006/picture">
+                  <pic:nvPicPr>
+                    <pic:cNvPr id="1" name=""/>
+                    <pic:cNvPicPr/>
+                  </pic:nvPicPr>
+                  <pic:blipFill>
+                    <a:blip r:embed="rId27"/>
+                    <a:stretch>
+                      <a:fillRect/>
+                    </a:stretch>
+                  </pic:blipFill>
+                  <pic:spPr>
+                    <a:xfrm>
+                      <a:off x="0" y="0"/>
+                      <a:ext cx="5943600" cy="4913630"/>
+                    </a:xfrm>
+                    <a:prstGeom prst="rect">
+                      <a:avLst/>
+                    </a:prstGeom>
+                  </pic:spPr>
+                </pic:pic>
+              </a:graphicData>
+            </a:graphic>
+          </wp:inline>
+        </w:drawing>
       </w:r>
     </w:p>
     <w:p>
@@ -2664,9 +2665,89 @@
         <w:pBdr>
           <w:bottom w:val="single" w:sz="4" w:space="1" w:color="auto"/>
         </w:pBdr>
-        <w:rPr>
-          <w:bCs/>
-        </w:rPr>
+      </w:pPr>
+      <w:r>
+        <w:drawing>
+          <wp:inline distT="0" distB="0" distL="0" distR="0" wp14:anchorId="0B0760B3" wp14:editId="2C910D06">
+            <wp:extent cx="5943600" cy="1574165"/>
+            <wp:effectExtent l="0" t="0" r="0" b="635"/>
+            <wp:docPr id="59" name="Picture 59"/>
+            <wp:cNvGraphicFramePr>
+              <a:graphicFrameLocks xmlns:a="http://schemas.openxmlformats.org/drawingml/2006/main" noChangeAspect="1"/>
+            </wp:cNvGraphicFramePr>
+            <a:graphic xmlns:a="http://schemas.openxmlformats.org/drawingml/2006/main">
+              <a:graphicData uri="http://schemas.openxmlformats.org/drawingml/2006/picture">
+                <pic:pic xmlns:pic="http://schemas.openxmlformats.org/drawingml/2006/picture">
+                  <pic:nvPicPr>
+                    <pic:cNvPr id="1" name=""/>
+                    <pic:cNvPicPr/>
+                  </pic:nvPicPr>
+                  <pic:blipFill>
+                    <a:blip r:embed="rId28"/>
+                    <a:stretch>
+                      <a:fillRect/>
+                    </a:stretch>
+                  </pic:blipFill>
+                  <pic:spPr>
+                    <a:xfrm>
+                      <a:off x="0" y="0"/>
+                      <a:ext cx="5943600" cy="1574165"/>
+                    </a:xfrm>
+                    <a:prstGeom prst="rect">
+                      <a:avLst/>
+                    </a:prstGeom>
+                  </pic:spPr>
+                </pic:pic>
+              </a:graphicData>
+            </a:graphic>
+          </wp:inline>
+        </w:drawing>
+      </w:r>
+    </w:p>
+    <w:p>
+      <w:pPr>
+        <w:pStyle w:val="NormalWeb"/>
+        <w:spacing w:before="0" w:beforeAutospacing="0" w:after="0" w:afterAutospacing="0"/>
+        <w:rPr>
+          <w:b/>
+          <w:bCs/>
+        </w:rPr>
+      </w:pPr>
+    </w:p>
+    <w:p>
+      <w:pPr>
+        <w:pStyle w:val="NormalWeb"/>
+        <w:spacing w:before="0" w:beforeAutospacing="0" w:after="0" w:afterAutospacing="0"/>
+      </w:pPr>
+      <w:r>
+        <w:rPr>
+          <w:b/>
+          <w:bCs/>
+        </w:rPr>
+        <w:t>[Comment 4]</w:t>
+      </w:r>
+    </w:p>
+    <w:p>
+      <w:pPr>
+        <w:pStyle w:val="NormalWeb"/>
+        <w:spacing w:before="0" w:beforeAutospacing="0" w:after="0" w:afterAutospacing="0"/>
+        <w:rPr>
+          <w:i/>
+          <w:iCs/>
+        </w:rPr>
+      </w:pPr>
+      <w:r>
+        <w:rPr>
+          <w:i/>
+          <w:iCs/>
+        </w:rPr>
+        <w:t>In my opinion, Section 5 of the paper can be improved by the authors taking a more critical view of their writing, sharpening the arguments, and including recommendations for the practitioners.</w:t>
+      </w:r>
+    </w:p>
+    <w:p>
+      <w:pPr>
+        <w:pStyle w:val="NormalWeb"/>
+        <w:spacing w:before="0" w:beforeAutospacing="0" w:after="0" w:afterAutospacing="0"/>
       </w:pPr>
     </w:p>
     <w:p>
@@ -2674,27 +2755,35 @@
         <w:pBdr>
           <w:bottom w:val="single" w:sz="4" w:space="1" w:color="auto"/>
         </w:pBdr>
-        <w:rPr>
-          <w:bCs/>
-        </w:rPr>
-      </w:pPr>
-      <w:r>
-        <w:rPr>
-          <w:bCs/>
-        </w:rPr>
-        <w:t>In taking a more critical view of our writing, we removed statements that were vague or not fully supported by the results of the paper, such as the following sentence</w:t>
-      </w:r>
-      <w:r>
-        <w:rPr>
-          <w:bCs/>
-        </w:rPr>
-        <w:t xml:space="preserve"> referring to </w:t>
-      </w:r>
-      <w:r>
-        <w:t xml:space="preserve">concepts such as “overwhelming treatment benefit,” “in the more likely scenario,” “some evidence of benefit,” and “reasonable compatibility” </w:t>
-      </w:r>
-      <w:r>
-        <w:t>was removed since those concepts were not defined rigorously:</w:t>
+        <w:spacing w:line="360" w:lineRule="auto"/>
+        <w:rPr>
+          <w:bCs/>
+        </w:rPr>
+      </w:pPr>
+      <w:r>
+        <w:rPr>
+          <w:b/>
+        </w:rPr>
+        <w:t>[Response by Authors]</w:t>
+      </w:r>
+      <w:r>
+        <w:rPr>
+          <w:b/>
+        </w:rPr>
+        <w:t xml:space="preserve"> </w:t>
+      </w:r>
+      <w:r>
+        <w:rPr>
+          <w:bCs/>
+        </w:rPr>
+        <w:t xml:space="preserve">The authors removed text from the discussion that was redundant with previous exposition, and focused the discussion on two main conclusions: the requirement that observed data must demonstrate some degree of efficacy on their own to justify stopping </w:t>
+      </w:r>
+      <w:r>
+        <w:rPr>
+          <w:bCs/>
+        </w:rPr>
+        <w:lastRenderedPageBreak/>
+        <w:t xml:space="preserve">enrollment early, and a comparison with a published post-hoc Bayesian hierarchal analysis. A reference to Appendix C which includes an implementation guide for practitioners was included. </w:t>
       </w:r>
     </w:p>
     <w:p>
@@ -2702,16 +2791,41 @@
         <w:pBdr>
           <w:bottom w:val="single" w:sz="4" w:space="1" w:color="auto"/>
         </w:pBdr>
-        <w:rPr>
-          <w:bCs/>
-        </w:rPr>
+        <w:spacing w:line="360" w:lineRule="auto"/>
+        <w:ind w:firstLine="720"/>
+      </w:pPr>
+      <w:r>
+        <w:rPr>
+          <w:bCs/>
+        </w:rPr>
+        <w:t>In taking a more critical view of our writing, we removed statements that were vague or not fully supported by the results of the paper, such as the following sentence</w:t>
+      </w:r>
+      <w:r>
+        <w:rPr>
+          <w:bCs/>
+        </w:rPr>
+        <w:t xml:space="preserve"> referring to </w:t>
+      </w:r>
+      <w:r>
+        <w:t xml:space="preserve">concepts such as “overwhelming treatment benefit,” “in the more likely scenario,” “some evidence of benefit,” and “reasonable compatibility” </w:t>
+      </w:r>
+      <w:r>
+        <w:t>was removed since those concepts were not defined rigorously:</w:t>
+      </w:r>
+    </w:p>
+    <w:p>
+      <w:pPr>
+        <w:pBdr>
+          <w:bottom w:val="single" w:sz="4" w:space="1" w:color="auto"/>
+        </w:pBdr>
+        <w:spacing w:line="360" w:lineRule="auto"/>
       </w:pPr>
       <w:r>
         <w:rPr>
           <w:bCs/>
         </w:rPr>
         <w:drawing>
-          <wp:inline distT="0" distB="0" distL="0" distR="0" wp14:anchorId="02D02CF3" wp14:editId="69FE922B">
+          <wp:inline distT="0" distB="0" distL="0" distR="0" wp14:anchorId="44EA78B5" wp14:editId="7A82081C">
             <wp:extent cx="5943600" cy="1143635"/>
             <wp:effectExtent l="0" t="0" r="0" b="0"/>
             <wp:docPr id="49" name="Picture 49"/>
@@ -2726,7 +2840,7 @@
                     <pic:cNvPicPr/>
                   </pic:nvPicPr>
                   <pic:blipFill>
-                    <a:blip r:embed="rId25"/>
+                    <a:blip r:embed="rId29"/>
                     <a:stretch>
                       <a:fillRect/>
                     </a:stretch>
@@ -4141,7 +4255,7 @@
 </file>
 
 <file path=customXml/itemProps1.xml><?xml version="1.0" encoding="utf-8"?>
-<ds:datastoreItem xmlns:ds="http://schemas.openxmlformats.org/officeDocument/2006/customXml" ds:itemID="{18F50F1D-6F39-834F-B01F-AD445E84A4AE}">
+<ds:datastoreItem xmlns:ds="http://schemas.openxmlformats.org/officeDocument/2006/customXml" ds:itemID="{AE11EC38-3E64-2341-B397-A1A535CE14C8}">
   <ds:schemaRefs>
     <ds:schemaRef ds:uri="http://schemas.openxmlformats.org/officeDocument/2006/bibliography"/>
   </ds:schemaRefs>

</xml_diff>